<commit_message>
WET 1 + 2 DONE
</commit_message>
<xml_diff>
--- a/HW3/HW3_FILES/ID3/HW3_winter23-24-Hebrew_v3-LEARNING.docx
+++ b/HW3/HW3_FILES/ID3/HW3_winter23-24-Hebrew_v3-LEARNING.docx
@@ -325,20 +325,8 @@
           <w:color w:val="000000"/>
           <w:rtl/>
         </w:rPr>
-        <w:t xml:space="preserve"> דניאל </w:t>
-      </w:r>
-      <w:proofErr w:type="spellStart"/>
-      <w:r>
-        <w:rPr>
-          <w:rFonts w:asciiTheme="majorHAnsi" w:hAnsiTheme="majorHAnsi" w:cstheme="majorHAnsi" w:hint="cs"/>
-          <w:b/>
-          <w:bCs/>
-          <w:color w:val="000000"/>
-          <w:rtl/>
-        </w:rPr>
-        <w:t>אלגריסי</w:t>
-      </w:r>
-      <w:proofErr w:type="spellEnd"/>
+        <w:t xml:space="preserve"> דניאל אלגריסי</w:t>
+      </w:r>
       <w:r>
         <w:rPr>
           <w:rFonts w:asciiTheme="majorHAnsi" w:hAnsiTheme="majorHAnsi" w:cstheme="majorHAnsi" w:hint="cs"/>
@@ -381,20 +369,8 @@
           <w:color w:val="000000"/>
           <w:rtl/>
         </w:rPr>
-        <w:t xml:space="preserve">ספיר </w:t>
-      </w:r>
-      <w:proofErr w:type="spellStart"/>
-      <w:r>
-        <w:rPr>
-          <w:rFonts w:asciiTheme="majorHAnsi" w:hAnsiTheme="majorHAnsi" w:cstheme="majorHAnsi"/>
-          <w:b/>
-          <w:bCs/>
-          <w:color w:val="000000"/>
-          <w:rtl/>
-        </w:rPr>
-        <w:t>טובול</w:t>
-      </w:r>
-      <w:proofErr w:type="spellEnd"/>
+        <w:t>ספיר טובול</w:t>
+      </w:r>
       <w:r>
         <w:rPr>
           <w:rFonts w:asciiTheme="majorHAnsi" w:hAnsiTheme="majorHAnsi" w:cstheme="majorHAnsi"/>
@@ -882,27 +858,7 @@
           <w:bCs/>
           <w:rtl/>
         </w:rPr>
-        <w:t xml:space="preserve">שימו לב שאתם משתמשים רק בספריות </w:t>
-      </w:r>
-      <w:proofErr w:type="spellStart"/>
-      <w:r>
-        <w:rPr>
-          <w:rFonts w:asciiTheme="majorHAnsi" w:hAnsiTheme="majorHAnsi" w:cstheme="majorHAnsi" w:hint="cs"/>
-          <w:b/>
-          <w:bCs/>
-          <w:rtl/>
-        </w:rPr>
-        <w:t>הפייתון</w:t>
-      </w:r>
-      <w:proofErr w:type="spellEnd"/>
-      <w:r>
-        <w:rPr>
-          <w:rFonts w:asciiTheme="majorHAnsi" w:hAnsiTheme="majorHAnsi" w:cstheme="majorHAnsi" w:hint="cs"/>
-          <w:b/>
-          <w:bCs/>
-          <w:rtl/>
-        </w:rPr>
-        <w:t xml:space="preserve"> המאושרות בתרגיל (מצוינות בתחילת כל חלק רטוב)</w:t>
+        <w:t>שימו לב שאתם משתמשים רק בספריות הפייתון המאושרות בתרגיל (מצוינות בתחילת כל חלק רטוב)</w:t>
       </w:r>
       <w:r>
         <w:rPr>
@@ -1294,7 +1250,6 @@
         </w:rPr>
         <w:br/>
       </w:r>
-      <w:proofErr w:type="spellStart"/>
       <w:r>
         <w:rPr>
           <w:rFonts w:asciiTheme="majorHAnsi" w:hAnsiTheme="majorHAnsi" w:cstheme="majorHAnsi"/>
@@ -1333,7 +1288,6 @@
         </w:rPr>
         <w:t>N</w:t>
       </w:r>
-      <w:proofErr w:type="spellEnd"/>
       <w:r>
         <w:rPr>
           <w:rFonts w:asciiTheme="majorHAnsi" w:hAnsiTheme="majorHAnsi" w:cstheme="majorHAnsi" w:hint="cs"/>
@@ -1413,14 +1367,12 @@
         </w:rPr>
         <w:t xml:space="preserve">ה תכירו אלגוריתם למידה בשם </w:t>
       </w:r>
-      <w:proofErr w:type="spellStart"/>
       <w:r>
         <w:rPr>
           <w:rFonts w:asciiTheme="majorHAnsi" w:hAnsiTheme="majorHAnsi" w:cstheme="majorHAnsi"/>
         </w:rPr>
         <w:t>kNN</w:t>
       </w:r>
-      <w:proofErr w:type="spellEnd"/>
       <w:r>
         <w:rPr>
           <w:rFonts w:asciiTheme="majorHAnsi" w:hAnsiTheme="majorHAnsi" w:cstheme="majorHAnsi" w:hint="cs"/>
@@ -2622,23 +2574,7 @@
           <w:rFonts w:asciiTheme="majorHAnsi" w:hAnsiTheme="majorHAnsi" w:cstheme="majorHAnsi" w:hint="cs"/>
           <w:rtl/>
         </w:rPr>
-        <w:t xml:space="preserve">שתי פונקציות מרחק נפוצות הינן מרחק </w:t>
-      </w:r>
-      <w:proofErr w:type="spellStart"/>
-      <w:r>
-        <w:rPr>
-          <w:rFonts w:asciiTheme="majorHAnsi" w:hAnsiTheme="majorHAnsi" w:cstheme="majorHAnsi" w:hint="cs"/>
-          <w:rtl/>
-        </w:rPr>
-        <w:t>אוקלידי</w:t>
-      </w:r>
-      <w:proofErr w:type="spellEnd"/>
-      <w:r>
-        <w:rPr>
-          <w:rFonts w:asciiTheme="majorHAnsi" w:hAnsiTheme="majorHAnsi" w:cstheme="majorHAnsi" w:hint="cs"/>
-          <w:rtl/>
-        </w:rPr>
-        <w:t xml:space="preserve"> ומרחק מנהטן.</w:t>
+        <w:t>שתי פונקציות מרחק נפוצות הינן מרחק אוקלידי ומרחק מנהטן.</w:t>
       </w:r>
     </w:p>
     <w:p>
@@ -2913,21 +2849,7 @@
                           <w:rFonts w:ascii="Cambria Math" w:hAnsi="Cambria Math" w:cstheme="majorHAnsi"/>
                           <w:color w:val="44546A" w:themeColor="text2"/>
                         </w:rPr>
-                        <m:t>5</m:t>
-                      </m:r>
-                      <m:r>
-                        <w:rPr>
-                          <w:rFonts w:ascii="Cambria Math" w:hAnsi="Cambria Math" w:cstheme="majorHAnsi"/>
-                          <w:color w:val="44546A" w:themeColor="text2"/>
-                        </w:rPr>
-                        <m:t>,</m:t>
-                      </m:r>
-                      <m:r>
-                        <w:rPr>
-                          <w:rFonts w:ascii="Cambria Math" w:hAnsi="Cambria Math" w:cstheme="majorHAnsi"/>
-                          <w:color w:val="44546A" w:themeColor="text2"/>
-                        </w:rPr>
-                        <m:t>1</m:t>
+                        <m:t>5,1</m:t>
                       </m:r>
                     </m:e>
                   </m:d>
@@ -2974,21 +2896,7 @@
                           <w:rFonts w:ascii="Cambria Math" w:hAnsi="Cambria Math" w:cstheme="majorHAnsi"/>
                           <w:color w:val="44546A" w:themeColor="text2"/>
                         </w:rPr>
-                        <m:t>4</m:t>
-                      </m:r>
-                      <m:r>
-                        <w:rPr>
-                          <w:rFonts w:ascii="Cambria Math" w:hAnsi="Cambria Math" w:cstheme="majorHAnsi"/>
-                          <w:color w:val="44546A" w:themeColor="text2"/>
-                        </w:rPr>
-                        <m:t>,</m:t>
-                      </m:r>
-                      <m:r>
-                        <w:rPr>
-                          <w:rFonts w:ascii="Cambria Math" w:hAnsi="Cambria Math" w:cstheme="majorHAnsi"/>
-                          <w:color w:val="44546A" w:themeColor="text2"/>
-                        </w:rPr>
-                        <m:t>3</m:t>
+                        <m:t>4,3</m:t>
                       </m:r>
                     </m:e>
                   </m:d>
@@ -3043,21 +2951,12 @@
           <w:color w:val="44546A" w:themeColor="text2"/>
         </w:rPr>
       </w:pPr>
-      <w:proofErr w:type="spellStart"/>
       <w:r>
         <w:rPr>
           <w:rFonts w:asciiTheme="majorHAnsi" w:hAnsiTheme="majorHAnsi" w:cstheme="majorHAnsi"/>
           <w:color w:val="44546A" w:themeColor="text2"/>
         </w:rPr>
-        <w:t>test_set</w:t>
-      </w:r>
-      <w:proofErr w:type="spellEnd"/>
-      <w:r>
-        <w:rPr>
-          <w:rFonts w:asciiTheme="majorHAnsi" w:hAnsiTheme="majorHAnsi" w:cstheme="majorHAnsi"/>
-          <w:color w:val="44546A" w:themeColor="text2"/>
-        </w:rPr>
-        <w:t xml:space="preserve"> = {((0,0),+)}</w:t>
+        <w:t>test_set = {((0,0),+)}</w:t>
       </w:r>
     </w:p>
     <w:p>
@@ -3177,7 +3076,6 @@
         </w:rPr>
         <w:t xml:space="preserve">מעתה, אלא אם כן צוין אחרת, נשתמש במרחק </w:t>
       </w:r>
-      <w:proofErr w:type="spellStart"/>
       <w:r>
         <w:rPr>
           <w:rFonts w:asciiTheme="majorHAnsi" w:hAnsiTheme="majorHAnsi" w:cstheme="majorHAnsi" w:hint="cs"/>
@@ -3185,7 +3083,6 @@
         </w:rPr>
         <w:t>אוקלידי</w:t>
       </w:r>
-      <w:proofErr w:type="spellEnd"/>
       <w:r>
         <w:rPr>
           <w:rFonts w:asciiTheme="majorHAnsi" w:hAnsiTheme="majorHAnsi" w:cstheme="majorHAnsi" w:hint="cs"/>
@@ -4894,23 +4791,13 @@
           <w:lang w:val="en-GB"/>
         </w:rPr>
       </w:pPr>
-      <w:proofErr w:type="spellStart"/>
       <w:r>
         <w:rPr>
           <w:rFonts w:asciiTheme="majorHAnsi" w:hAnsiTheme="majorHAnsi" w:cstheme="majorHAnsi"/>
           <w:color w:val="44546A" w:themeColor="text2"/>
           <w:lang w:val="en-GB"/>
         </w:rPr>
-        <w:t>Training_Set</w:t>
-      </w:r>
-      <w:proofErr w:type="spellEnd"/>
-      <w:r>
-        <w:rPr>
-          <w:rFonts w:asciiTheme="majorHAnsi" w:hAnsiTheme="majorHAnsi" w:cstheme="majorHAnsi"/>
-          <w:color w:val="44546A" w:themeColor="text2"/>
-          <w:lang w:val="en-GB"/>
-        </w:rPr>
-        <w:t xml:space="preserve"> = {(-1,1,0), (1,-1,0), (-1,-1,0), (1,1,1)}</w:t>
+        <w:t>Training_Set = {(-1,1,0), (1,-1,0), (-1,-1,0), (1,1,1)}</w:t>
       </w:r>
     </w:p>
     <w:bookmarkEnd w:id="8"/>
@@ -6013,23 +5900,13 @@
           <w:lang w:val="en-GB"/>
         </w:rPr>
       </w:pPr>
-      <w:proofErr w:type="spellStart"/>
       <w:r>
         <w:rPr>
           <w:rFonts w:asciiTheme="majorHAnsi" w:hAnsiTheme="majorHAnsi" w:cstheme="majorHAnsi"/>
           <w:color w:val="44546A" w:themeColor="text2"/>
           <w:lang w:val="en-GB"/>
         </w:rPr>
-        <w:t>Training_Set</w:t>
-      </w:r>
-      <w:proofErr w:type="spellEnd"/>
-      <w:r>
-        <w:rPr>
-          <w:rFonts w:asciiTheme="majorHAnsi" w:hAnsiTheme="majorHAnsi" w:cstheme="majorHAnsi"/>
-          <w:color w:val="44546A" w:themeColor="text2"/>
-          <w:lang w:val="en-GB"/>
-        </w:rPr>
-        <w:t xml:space="preserve"> = {(-1,1,0), (1,-1,</w:t>
+        <w:t>Training_Set = {(-1,1,0), (1,-1,</w:t>
       </w:r>
       <w:r>
         <w:rPr>
@@ -7937,23 +7814,13 @@
           <w:lang w:val="en-GB"/>
         </w:rPr>
       </w:pPr>
-      <w:proofErr w:type="spellStart"/>
       <w:r>
         <w:rPr>
           <w:rFonts w:asciiTheme="majorHAnsi" w:hAnsiTheme="majorHAnsi" w:cstheme="majorHAnsi"/>
           <w:color w:val="44546A" w:themeColor="text2"/>
           <w:lang w:val="en-GB"/>
         </w:rPr>
-        <w:t>Training_Set</w:t>
-      </w:r>
-      <w:proofErr w:type="spellEnd"/>
-      <w:r>
-        <w:rPr>
-          <w:rFonts w:asciiTheme="majorHAnsi" w:hAnsiTheme="majorHAnsi" w:cstheme="majorHAnsi"/>
-          <w:color w:val="44546A" w:themeColor="text2"/>
-          <w:lang w:val="en-GB"/>
-        </w:rPr>
-        <w:t xml:space="preserve"> = {(-1,1,1), (1,-1,1), (-1,-1,1), (1,1,1)}</w:t>
+        <w:t>Training_Set = {(-1,1,1), (1,-1,1), (-1,-1,1), (1,1,1)}</w:t>
       </w:r>
     </w:p>
     <w:p>
@@ -8130,23 +7997,7 @@
           <w:rFonts w:asciiTheme="majorHAnsi" w:hAnsiTheme="majorHAnsi" w:cstheme="majorHAnsi" w:hint="cs"/>
           <w:rtl/>
         </w:rPr>
-        <w:t xml:space="preserve"> של דוגמת המבחן. היינו רוצים להתחשב בערכים "קרובים" לערך הסף בעת סיווג דוגמת מבחן, ולא לחרוץ את גורלה של הדוגמה </w:t>
-      </w:r>
-      <w:proofErr w:type="spellStart"/>
-      <w:r>
-        <w:rPr>
-          <w:rFonts w:asciiTheme="majorHAnsi" w:hAnsiTheme="majorHAnsi" w:cstheme="majorHAnsi" w:hint="cs"/>
-          <w:rtl/>
-        </w:rPr>
-        <w:t>לתת־עץ</w:t>
-      </w:r>
-      <w:proofErr w:type="spellEnd"/>
-      <w:r>
-        <w:rPr>
-          <w:rFonts w:asciiTheme="majorHAnsi" w:hAnsiTheme="majorHAnsi" w:cstheme="majorHAnsi" w:hint="cs"/>
-          <w:rtl/>
-        </w:rPr>
-        <w:t xml:space="preserve"> אחד בלבד; לצורך כך נציג את </w:t>
+        <w:t xml:space="preserve"> של דוגמת המבחן. היינו רוצים להתחשב בערכים "קרובים" לערך הסף בעת סיווג דוגמת מבחן, ולא לחרוץ את גורלה של הדוגמה לתת־עץ אחד בלבד; לצורך כך נציג את </w:t>
       </w:r>
       <w:r>
         <w:rPr>
@@ -8378,23 +8229,7 @@
           <w:rFonts w:asciiTheme="majorHAnsi" w:hAnsiTheme="majorHAnsi" w:cstheme="majorHAnsi" w:hint="cs"/>
           <w:rtl/>
         </w:rPr>
-        <w:t xml:space="preserve">כלל </w:t>
-      </w:r>
-      <w:proofErr w:type="spellStart"/>
-      <w:r>
-        <w:rPr>
-          <w:rFonts w:asciiTheme="majorHAnsi" w:hAnsiTheme="majorHAnsi" w:cstheme="majorHAnsi" w:hint="cs"/>
-          <w:rtl/>
-        </w:rPr>
-        <w:t>אפסילון־החלטה</w:t>
-      </w:r>
-      <w:proofErr w:type="spellEnd"/>
-      <w:r>
-        <w:rPr>
-          <w:rFonts w:asciiTheme="majorHAnsi" w:hAnsiTheme="majorHAnsi" w:cstheme="majorHAnsi" w:hint="cs"/>
-          <w:rtl/>
-        </w:rPr>
-        <w:t xml:space="preserve"> שונה מכלל ההחלטה הרגיל שנלמד בכיתה באופן הבא: </w:t>
+        <w:t xml:space="preserve">כלל אפסילון־החלטה שונה מכלל ההחלטה הרגיל שנלמד בכיתה באופן הבא: </w:t>
       </w:r>
       <w:r>
         <w:rPr>
@@ -9227,109 +9062,73 @@
         <w:t xml:space="preserve"> </w:t>
       </w:r>
       <w:bookmarkStart w:id="11" w:name="_Hlk123839860"/>
-      <w:proofErr w:type="spellStart"/>
       <w:r>
         <w:rPr>
           <w:rFonts w:asciiTheme="majorHAnsi" w:hAnsiTheme="majorHAnsi" w:cstheme="majorHAnsi"/>
         </w:rPr>
         <w:t>load_data_set</w:t>
       </w:r>
-      <w:proofErr w:type="spellEnd"/>
       <w:r>
         <w:rPr>
           <w:rFonts w:asciiTheme="majorHAnsi" w:hAnsiTheme="majorHAnsi" w:cstheme="majorHAnsi"/>
           <w:lang w:bidi="ar-SA"/>
         </w:rPr>
-        <w:t xml:space="preserve">, </w:t>
-      </w:r>
-      <w:proofErr w:type="spellStart"/>
+        <w:t xml:space="preserve">, create_train_validation_split, get_dataset_split </w:t>
+      </w:r>
+      <w:r>
+        <w:rPr>
+          <w:rFonts w:asciiTheme="majorHAnsi" w:hAnsiTheme="majorHAnsi" w:cstheme="majorHAnsi"/>
+          <w:rtl/>
+        </w:rPr>
+        <w:t xml:space="preserve"> </w:t>
+      </w:r>
+      <w:r>
+        <w:rPr>
+          <w:rFonts w:asciiTheme="majorHAnsi" w:hAnsiTheme="majorHAnsi" w:cstheme="majorHAnsi"/>
+        </w:rPr>
+        <w:t xml:space="preserve"> </w:t>
+      </w:r>
+      <w:bookmarkEnd w:id="11"/>
+      <w:r>
+        <w:rPr>
+          <w:rFonts w:asciiTheme="majorHAnsi" w:hAnsiTheme="majorHAnsi" w:cstheme="majorHAnsi"/>
+        </w:rPr>
+        <w:br/>
+      </w:r>
+      <w:r>
+        <w:rPr>
+          <w:rFonts w:asciiTheme="majorHAnsi" w:hAnsiTheme="majorHAnsi" w:cstheme="majorHAnsi"/>
+          <w:rtl/>
+        </w:rPr>
+        <w:t>אשר טוענות/מחלקת את הדאטה</w:t>
+      </w:r>
+      <w:r>
+        <w:rPr>
+          <w:rFonts w:asciiTheme="majorHAnsi" w:hAnsiTheme="majorHAnsi" w:cstheme="majorHAnsi" w:hint="cs"/>
+          <w:rtl/>
+        </w:rPr>
+        <w:t xml:space="preserve"> בקבצי ה־</w:t>
+      </w:r>
+      <w:r>
+        <w:rPr>
+          <w:rFonts w:asciiTheme="majorHAnsi" w:hAnsiTheme="majorHAnsi" w:cstheme="majorHAnsi"/>
+        </w:rPr>
+        <w:t>csv</w:t>
+      </w:r>
+      <w:r>
+        <w:rPr>
+          <w:rFonts w:asciiTheme="majorHAnsi" w:hAnsiTheme="majorHAnsi" w:cstheme="majorHAnsi"/>
+          <w:rtl/>
+        </w:rPr>
+        <w:t xml:space="preserve"> למערכי </w:t>
+      </w:r>
       <w:r>
         <w:rPr>
           <w:rFonts w:asciiTheme="majorHAnsi" w:hAnsiTheme="majorHAnsi" w:cstheme="majorHAnsi"/>
           <w:lang w:bidi="ar-SA"/>
         </w:rPr>
-        <w:t>create_train_validation_split</w:t>
-      </w:r>
-      <w:proofErr w:type="spellEnd"/>
-      <w:r>
-        <w:rPr>
-          <w:rFonts w:asciiTheme="majorHAnsi" w:hAnsiTheme="majorHAnsi" w:cstheme="majorHAnsi"/>
-          <w:lang w:bidi="ar-SA"/>
-        </w:rPr>
-        <w:t xml:space="preserve">, </w:t>
-      </w:r>
-      <w:proofErr w:type="spellStart"/>
-      <w:r>
-        <w:rPr>
-          <w:rFonts w:asciiTheme="majorHAnsi" w:hAnsiTheme="majorHAnsi" w:cstheme="majorHAnsi"/>
-          <w:lang w:bidi="ar-SA"/>
-        </w:rPr>
-        <w:t>get_dataset_split</w:t>
-      </w:r>
-      <w:proofErr w:type="spellEnd"/>
-      <w:r>
-        <w:rPr>
-          <w:rFonts w:asciiTheme="majorHAnsi" w:hAnsiTheme="majorHAnsi" w:cstheme="majorHAnsi"/>
-          <w:lang w:bidi="ar-SA"/>
-        </w:rPr>
-        <w:t xml:space="preserve"> </w:t>
-      </w:r>
-      <w:r>
-        <w:rPr>
-          <w:rFonts w:asciiTheme="majorHAnsi" w:hAnsiTheme="majorHAnsi" w:cstheme="majorHAnsi"/>
-          <w:rtl/>
-        </w:rPr>
-        <w:t xml:space="preserve"> </w:t>
-      </w:r>
-      <w:r>
-        <w:rPr>
-          <w:rFonts w:asciiTheme="majorHAnsi" w:hAnsiTheme="majorHAnsi" w:cstheme="majorHAnsi"/>
-        </w:rPr>
-        <w:t xml:space="preserve"> </w:t>
-      </w:r>
-      <w:bookmarkEnd w:id="11"/>
-      <w:r>
-        <w:rPr>
-          <w:rFonts w:asciiTheme="majorHAnsi" w:hAnsiTheme="majorHAnsi" w:cstheme="majorHAnsi"/>
-        </w:rPr>
-        <w:br/>
-      </w:r>
-      <w:r>
-        <w:rPr>
-          <w:rFonts w:asciiTheme="majorHAnsi" w:hAnsiTheme="majorHAnsi" w:cstheme="majorHAnsi"/>
-          <w:rtl/>
-        </w:rPr>
-        <w:t>אשר טוענות/מחלקת את הדאטה</w:t>
-      </w:r>
-      <w:r>
-        <w:rPr>
-          <w:rFonts w:asciiTheme="majorHAnsi" w:hAnsiTheme="majorHAnsi" w:cstheme="majorHAnsi" w:hint="cs"/>
-          <w:rtl/>
-        </w:rPr>
-        <w:t xml:space="preserve"> בקבצי ה־</w:t>
-      </w:r>
-      <w:r>
-        <w:rPr>
-          <w:rFonts w:asciiTheme="majorHAnsi" w:hAnsiTheme="majorHAnsi" w:cstheme="majorHAnsi"/>
-        </w:rPr>
-        <w:t>csv</w:t>
-      </w:r>
-      <w:r>
-        <w:rPr>
-          <w:rFonts w:asciiTheme="majorHAnsi" w:hAnsiTheme="majorHAnsi" w:cstheme="majorHAnsi"/>
-          <w:rtl/>
-        </w:rPr>
-        <w:t xml:space="preserve"> למערכי </w:t>
-      </w:r>
-      <w:proofErr w:type="spellStart"/>
-      <w:r>
-        <w:rPr>
-          <w:rFonts w:asciiTheme="majorHAnsi" w:hAnsiTheme="majorHAnsi" w:cstheme="majorHAnsi"/>
-          <w:lang w:bidi="ar-SA"/>
-        </w:rPr>
         <w:t>np.array</w:t>
       </w:r>
-      <w:proofErr w:type="spellEnd"/>
       <w:r>
         <w:rPr>
           <w:rFonts w:asciiTheme="majorHAnsi" w:hAnsiTheme="majorHAnsi" w:cstheme="majorHAnsi"/>
@@ -10846,63 +10645,7 @@
         <w:rPr>
           <w:rFonts w:asciiTheme="majorHAnsi" w:hAnsiTheme="majorHAnsi" w:cstheme="majorHAnsi"/>
         </w:rPr>
-        <w:t xml:space="preserve">All the built in packages in python, </w:t>
-      </w:r>
-      <w:proofErr w:type="spellStart"/>
-      <w:r>
-        <w:rPr>
-          <w:rFonts w:asciiTheme="majorHAnsi" w:hAnsiTheme="majorHAnsi" w:cstheme="majorHAnsi"/>
-        </w:rPr>
-        <w:t>sklearn</w:t>
-      </w:r>
-      <w:proofErr w:type="spellEnd"/>
-      <w:r>
-        <w:rPr>
-          <w:rFonts w:asciiTheme="majorHAnsi" w:hAnsiTheme="majorHAnsi" w:cstheme="majorHAnsi"/>
-        </w:rPr>
-        <w:t>, pandas ,</w:t>
-      </w:r>
-      <w:proofErr w:type="spellStart"/>
-      <w:r>
-        <w:rPr>
-          <w:rFonts w:asciiTheme="majorHAnsi" w:hAnsiTheme="majorHAnsi" w:cstheme="majorHAnsi"/>
-        </w:rPr>
-        <w:t>numpy</w:t>
-      </w:r>
-      <w:proofErr w:type="spellEnd"/>
-      <w:r>
-        <w:rPr>
-          <w:rFonts w:asciiTheme="majorHAnsi" w:hAnsiTheme="majorHAnsi" w:cstheme="majorHAnsi"/>
-        </w:rPr>
-        <w:t xml:space="preserve">, random, matplotlib, </w:t>
-      </w:r>
-      <w:proofErr w:type="spellStart"/>
-      <w:r>
-        <w:rPr>
-          <w:rFonts w:asciiTheme="majorHAnsi" w:hAnsiTheme="majorHAnsi" w:cstheme="majorHAnsi"/>
-        </w:rPr>
-        <w:t>argparse</w:t>
-      </w:r>
-      <w:proofErr w:type="spellEnd"/>
-      <w:r>
-        <w:rPr>
-          <w:rFonts w:asciiTheme="majorHAnsi" w:hAnsiTheme="majorHAnsi" w:cstheme="majorHAnsi"/>
-        </w:rPr>
-        <w:t xml:space="preserve">, </w:t>
-      </w:r>
-      <w:proofErr w:type="spellStart"/>
-      <w:r>
-        <w:rPr>
-          <w:rFonts w:asciiTheme="majorHAnsi" w:hAnsiTheme="majorHAnsi" w:cstheme="majorHAnsi"/>
-        </w:rPr>
-        <w:t>abc</w:t>
-      </w:r>
-      <w:proofErr w:type="spellEnd"/>
-      <w:r>
-        <w:rPr>
-          <w:rFonts w:asciiTheme="majorHAnsi" w:hAnsiTheme="majorHAnsi" w:cstheme="majorHAnsi"/>
-        </w:rPr>
-        <w:t>, typing</w:t>
+        <w:t>All the built in packages in python, sklearn, pandas ,numpy, random, matplotlib, argparse, abc, typing</w:t>
       </w:r>
       <w:r>
         <w:rPr>
@@ -11134,23 +10877,7 @@
           <w:rFonts w:asciiTheme="majorHAnsi" w:hAnsiTheme="majorHAnsi" w:cstheme="majorHAnsi" w:hint="cs"/>
           <w:rtl/>
         </w:rPr>
-        <w:t xml:space="preserve">שימו לב! בתיעוד ישנן הגבלות על הקוד עצמו, </w:t>
-      </w:r>
-      <w:proofErr w:type="spellStart"/>
-      <w:r>
-        <w:rPr>
-          <w:rFonts w:asciiTheme="majorHAnsi" w:hAnsiTheme="majorHAnsi" w:cstheme="majorHAnsi" w:hint="cs"/>
-          <w:rtl/>
-        </w:rPr>
-        <w:t>אי־עמידה</w:t>
-      </w:r>
-      <w:proofErr w:type="spellEnd"/>
-      <w:r>
-        <w:rPr>
-          <w:rFonts w:asciiTheme="majorHAnsi" w:hAnsiTheme="majorHAnsi" w:cstheme="majorHAnsi" w:hint="cs"/>
-          <w:rtl/>
-        </w:rPr>
-        <w:t xml:space="preserve"> בהגבלות אלו תגרור הורדת נקודות.</w:t>
+        <w:t>שימו לב! בתיעוד ישנן הגבלות על הקוד עצמו, אי־עמידה בהגבלות אלו תגרור הורדת נקודות.</w:t>
       </w:r>
       <w:r>
         <w:rPr>
@@ -11553,7 +11280,7 @@
           <w:noProof/>
         </w:rPr>
         <w:drawing>
-          <wp:anchor distT="0" distB="0" distL="114300" distR="114300" simplePos="0" relativeHeight="251677696" behindDoc="1" locked="0" layoutInCell="1" allowOverlap="1" wp14:anchorId="3384E81B" wp14:editId="26869FA8">
+          <wp:anchor distT="0" distB="0" distL="114300" distR="114300" simplePos="0" relativeHeight="251677696" behindDoc="1" locked="0" layoutInCell="1" allowOverlap="1" wp14:anchorId="3384E81B" wp14:editId="7D2BA652">
             <wp:simplePos x="0" y="0"/>
             <wp:positionH relativeFrom="column">
               <wp:posOffset>1101304</wp:posOffset>
@@ -11574,7 +11301,7 @@
               </wp:wrapPolygon>
             </wp:wrapTight>
             <wp:docPr id="16" name="Picture 16" descr="Writing Hand on Apple ">
-              <a:hlinkClick xmlns:a="http://schemas.openxmlformats.org/drawingml/2006/main" r:id="rId8"/>
+              <a:hlinkClick xmlns:a="http://schemas.openxmlformats.org/drawingml/2006/main" r:id="rId10"/>
             </wp:docPr>
             <wp:cNvGraphicFramePr>
               <a:graphicFrameLocks xmlns:a="http://schemas.openxmlformats.org/drawingml/2006/main" noChangeAspect="1"/>
@@ -11584,7 +11311,7 @@
                 <pic:pic xmlns:pic="http://schemas.openxmlformats.org/drawingml/2006/picture">
                   <pic:nvPicPr>
                     <pic:cNvPr id="0" name="Picture 12" descr="Writing Hand on Apple ">
-                      <a:hlinkClick r:id="rId8"/>
+                      <a:hlinkClick r:id="rId10"/>
                     </pic:cNvPr>
                     <pic:cNvPicPr>
                       <a:picLocks noChangeAspect="1" noChangeArrowheads="1"/>
@@ -11676,6 +11403,47 @@
           <w:rFonts w:asciiTheme="majorHAnsi" w:hAnsiTheme="majorHAnsi" w:cstheme="majorHAnsi"/>
         </w:rPr>
       </w:pPr>
+      <w:r>
+        <w:rPr>
+          <w:rFonts w:asciiTheme="majorHAnsi" w:hAnsiTheme="majorHAnsi" w:cs="Calibri Light"/>
+          <w:rtl/>
+        </w:rPr>
+        <w:drawing>
+          <wp:inline distT="0" distB="0" distL="0" distR="0" wp14:anchorId="1441482E" wp14:editId="277ADAB7">
+            <wp:extent cx="1653683" cy="281964"/>
+            <wp:effectExtent l="0" t="0" r="3810" b="3810"/>
+            <wp:docPr id="1581887422" name="Picture 1"/>
+            <wp:cNvGraphicFramePr>
+              <a:graphicFrameLocks xmlns:a="http://schemas.openxmlformats.org/drawingml/2006/main" noChangeAspect="1"/>
+            </wp:cNvGraphicFramePr>
+            <a:graphic xmlns:a="http://schemas.openxmlformats.org/drawingml/2006/main">
+              <a:graphicData uri="http://schemas.openxmlformats.org/drawingml/2006/picture">
+                <pic:pic xmlns:pic="http://schemas.openxmlformats.org/drawingml/2006/picture">
+                  <pic:nvPicPr>
+                    <pic:cNvPr id="1581887422" name=""/>
+                    <pic:cNvPicPr/>
+                  </pic:nvPicPr>
+                  <pic:blipFill>
+                    <a:blip r:embed="rId15"/>
+                    <a:stretch>
+                      <a:fillRect/>
+                    </a:stretch>
+                  </pic:blipFill>
+                  <pic:spPr>
+                    <a:xfrm>
+                      <a:off x="0" y="0"/>
+                      <a:ext cx="1653683" cy="281964"/>
+                    </a:xfrm>
+                    <a:prstGeom prst="rect">
+                      <a:avLst/>
+                    </a:prstGeom>
+                  </pic:spPr>
+                </pic:pic>
+              </a:graphicData>
+            </a:graphic>
+          </wp:inline>
+        </w:drawing>
+      </w:r>
     </w:p>
     <w:p>
       <w:pPr>
@@ -11798,7 +11566,7 @@
           <w:rtl/>
         </w:rPr>
         <w:drawing>
-          <wp:anchor distT="0" distB="0" distL="114300" distR="114300" simplePos="0" relativeHeight="251678720" behindDoc="1" locked="0" layoutInCell="1" allowOverlap="1" wp14:anchorId="0CC91599" wp14:editId="0CA16404">
+          <wp:anchor distT="0" distB="0" distL="114300" distR="114300" simplePos="0" relativeHeight="251678720" behindDoc="1" locked="0" layoutInCell="1" allowOverlap="1" wp14:anchorId="0CC91599" wp14:editId="07485683">
             <wp:simplePos x="0" y="0"/>
             <wp:positionH relativeFrom="column">
               <wp:posOffset>5412105</wp:posOffset>
@@ -11819,7 +11587,7 @@
               </wp:wrapPolygon>
             </wp:wrapTight>
             <wp:docPr id="10" name="Picture 10" descr="Writing Hand on Apple ">
-              <a:hlinkClick xmlns:a="http://schemas.openxmlformats.org/drawingml/2006/main" r:id="rId8"/>
+              <a:hlinkClick xmlns:a="http://schemas.openxmlformats.org/drawingml/2006/main" r:id="rId10"/>
             </wp:docPr>
             <wp:cNvGraphicFramePr>
               <a:graphicFrameLocks xmlns:a="http://schemas.openxmlformats.org/drawingml/2006/main" noChangeAspect="1"/>
@@ -11836,7 +11604,7 @@
                     </pic:cNvPicPr>
                   </pic:nvPicPr>
                   <pic:blipFill>
-                    <a:blip r:embed="rId15" cstate="print">
+                    <a:blip r:embed="rId16" cstate="print">
                       <a:extLst>
                         <a:ext uri="{28A0092B-C50C-407E-A947-70E740481C1C}">
                           <a14:useLocalDpi xmlns:a14="http://schemas.microsoft.com/office/drawing/2010/main" val="0"/>
@@ -12308,7 +12076,6 @@
       <w:r>
         <w:fldChar w:fldCharType="separate"/>
       </w:r>
-      <w:proofErr w:type="spellStart"/>
       <w:r>
         <w:rPr>
           <w:rStyle w:val="Hyperlink"/>
@@ -12316,7 +12083,6 @@
         </w:rPr>
         <w:t>sklearn.model_selection.KFold</w:t>
       </w:r>
-      <w:proofErr w:type="spellEnd"/>
       <w:r>
         <w:rPr>
           <w:rStyle w:val="Hyperlink"/>
@@ -12465,7 +12231,7 @@
           <w:noProof/>
         </w:rPr>
         <w:drawing>
-          <wp:anchor distT="0" distB="0" distL="114300" distR="114300" simplePos="0" relativeHeight="251679744" behindDoc="1" locked="0" layoutInCell="1" allowOverlap="1" wp14:anchorId="194E547E" wp14:editId="462ECDFE">
+          <wp:anchor distT="0" distB="0" distL="114300" distR="114300" simplePos="0" relativeHeight="251679744" behindDoc="1" locked="0" layoutInCell="1" allowOverlap="1" wp14:anchorId="194E547E" wp14:editId="38CF6451">
             <wp:simplePos x="0" y="0"/>
             <wp:positionH relativeFrom="column">
               <wp:posOffset>5700395</wp:posOffset>
@@ -12503,7 +12269,7 @@
                     </pic:cNvPicPr>
                   </pic:nvPicPr>
                   <pic:blipFill>
-                    <a:blip r:embed="rId15" cstate="print">
+                    <a:blip r:embed="rId16" cstate="print">
                       <a:extLst>
                         <a:ext uri="{28A0092B-C50C-407E-A947-70E740481C1C}">
                           <a14:useLocalDpi xmlns:a14="http://schemas.microsoft.com/office/drawing/2010/main" val="0"/>
@@ -12537,8 +12303,8 @@
           </wp:anchor>
         </w:drawing>
       </w:r>
-      <w:hyperlink r:id="rId16" w:history="1">
-        <w:hyperlink r:id="rId17" w:history="1"/>
+      <w:hyperlink r:id="rId17" w:history="1">
+        <w:hyperlink r:id="rId18" w:history="1"/>
       </w:hyperlink>
       <w:r>
         <w:rPr>
@@ -12629,7 +12395,7 @@
           <w:noProof/>
         </w:rPr>
         <w:drawing>
-          <wp:anchor distT="0" distB="0" distL="114300" distR="114300" simplePos="0" relativeHeight="251680768" behindDoc="1" locked="0" layoutInCell="1" allowOverlap="1" wp14:anchorId="6D0C2B4E" wp14:editId="715E3547">
+          <wp:anchor distT="0" distB="0" distL="114300" distR="114300" simplePos="0" relativeHeight="251680768" behindDoc="1" locked="0" layoutInCell="1" allowOverlap="1" wp14:anchorId="6D0C2B4E" wp14:editId="46474FDB">
             <wp:simplePos x="0" y="0"/>
             <wp:positionH relativeFrom="column">
               <wp:posOffset>5695315</wp:posOffset>
@@ -12667,7 +12433,7 @@
                     </pic:cNvPicPr>
                   </pic:nvPicPr>
                   <pic:blipFill>
-                    <a:blip r:embed="rId15" cstate="print">
+                    <a:blip r:embed="rId16" cstate="print">
                       <a:extLst>
                         <a:ext uri="{28A0092B-C50C-407E-A947-70E740481C1C}">
                           <a14:useLocalDpi xmlns:a14="http://schemas.microsoft.com/office/drawing/2010/main" val="0"/>
@@ -12745,7 +12511,7 @@
           <w:noProof/>
         </w:rPr>
         <w:drawing>
-          <wp:anchor distT="0" distB="0" distL="114300" distR="114300" simplePos="0" relativeHeight="251682816" behindDoc="1" locked="0" layoutInCell="1" allowOverlap="1" wp14:anchorId="187DBFEF" wp14:editId="26ADB750">
+          <wp:anchor distT="0" distB="0" distL="114300" distR="114300" simplePos="0" relativeHeight="251682816" behindDoc="1" locked="0" layoutInCell="1" allowOverlap="1" wp14:anchorId="187DBFEF" wp14:editId="2F255554">
             <wp:simplePos x="0" y="0"/>
             <wp:positionH relativeFrom="column">
               <wp:posOffset>5357495</wp:posOffset>
@@ -12783,7 +12549,7 @@
                     </pic:cNvPicPr>
                   </pic:nvPicPr>
                   <pic:blipFill>
-                    <a:blip r:embed="rId15" cstate="print">
+                    <a:blip r:embed="rId16" cstate="print">
                       <a:extLst>
                         <a:ext uri="{28A0092B-C50C-407E-A947-70E740481C1C}">
                           <a14:useLocalDpi xmlns:a14="http://schemas.microsoft.com/office/drawing/2010/main" val="0"/>

</xml_diff>